<commit_message>
update with dataset 2
</commit_message>
<xml_diff>
--- a/homework1/analysis.docx
+++ b/homework1/analysis.docx
@@ -13,7 +13,7 @@
       </w:r>
     </w:p>
     <w:p>
-      <w:hyperlink r:id="rId4" w:history="1">
+      <w:hyperlink r:id="rId5" w:history="1">
         <w:r>
           <w:rPr>
             <w:rStyle w:val="Hyperlink"/>
@@ -165,7 +165,7 @@
                     <pic:cNvPicPr/>
                   </pic:nvPicPr>
                   <pic:blipFill>
-                    <a:blip r:embed="rId5"/>
+                    <a:blip r:embed="rId6"/>
                     <a:stretch>
                       <a:fillRect/>
                     </a:stretch>
@@ -228,7 +228,7 @@
                     <pic:cNvPicPr/>
                   </pic:nvPicPr>
                   <pic:blipFill>
-                    <a:blip r:embed="rId6"/>
+                    <a:blip r:embed="rId7"/>
                     <a:stretch>
                       <a:fillRect/>
                     </a:stretch>
@@ -276,7 +276,7 @@
                     <pic:cNvPicPr/>
                   </pic:nvPicPr>
                   <pic:blipFill>
-                    <a:blip r:embed="rId7"/>
+                    <a:blip r:embed="rId8"/>
                     <a:stretch>
                       <a:fillRect/>
                     </a:stretch>
@@ -309,13 +309,7 @@
     </w:p>
     <w:p>
       <w:r>
-        <w:t>1.</w:t>
-      </w:r>
-      <w:r>
-        <w:t>3</w:t>
-      </w:r>
-      <w:r>
-        <w:t xml:space="preserve"> historical plot</w:t>
+        <w:t>1.3 historical plot</w:t>
       </w:r>
     </w:p>
     <w:p>
@@ -345,7 +339,7 @@
                     <pic:cNvPicPr/>
                   </pic:nvPicPr>
                   <pic:blipFill>
-                    <a:blip r:embed="rId8"/>
+                    <a:blip r:embed="rId9"/>
                     <a:stretch>
                       <a:fillRect/>
                     </a:stretch>
@@ -448,7 +442,7 @@
                     <pic:cNvPicPr/>
                   </pic:nvPicPr>
                   <pic:blipFill>
-                    <a:blip r:embed="rId9"/>
+                    <a:blip r:embed="rId10"/>
                     <a:stretch>
                       <a:fillRect/>
                     </a:stretch>
@@ -506,7 +500,7 @@
                     <pic:cNvPicPr/>
                   </pic:nvPicPr>
                   <pic:blipFill>
-                    <a:blip r:embed="rId10"/>
+                    <a:blip r:embed="rId11"/>
                     <a:stretch>
                       <a:fillRect/>
                     </a:stretch>
@@ -569,7 +563,7 @@
                     <pic:cNvPicPr/>
                   </pic:nvPicPr>
                   <pic:blipFill>
-                    <a:blip r:embed="rId11"/>
+                    <a:blip r:embed="rId12"/>
                     <a:stretch>
                       <a:fillRect/>
                     </a:stretch>
@@ -622,7 +616,7 @@
                     <pic:cNvPicPr/>
                   </pic:nvPicPr>
                   <pic:blipFill>
-                    <a:blip r:embed="rId12"/>
+                    <a:blip r:embed="rId13"/>
                     <a:stretch>
                       <a:fillRect/>
                     </a:stretch>
@@ -674,7 +668,7 @@
                     <pic:cNvPicPr/>
                   </pic:nvPicPr>
                   <pic:blipFill>
-                    <a:blip r:embed="rId13"/>
+                    <a:blip r:embed="rId14"/>
                     <a:stretch>
                       <a:fillRect/>
                     </a:stretch>
@@ -736,7 +730,7 @@
                     <pic:cNvPicPr/>
                   </pic:nvPicPr>
                   <pic:blipFill>
-                    <a:blip r:embed="rId14"/>
+                    <a:blip r:embed="rId15"/>
                     <a:stretch>
                       <a:fillRect/>
                     </a:stretch>
@@ -783,7 +777,7 @@
                     <pic:cNvPicPr/>
                   </pic:nvPicPr>
                   <pic:blipFill>
-                    <a:blip r:embed="rId15"/>
+                    <a:blip r:embed="rId16"/>
                     <a:stretch>
                       <a:fillRect/>
                     </a:stretch>
@@ -823,7 +817,7 @@
                     <pic:cNvPicPr/>
                   </pic:nvPicPr>
                   <pic:blipFill>
-                    <a:blip r:embed="rId16"/>
+                    <a:blip r:embed="rId17"/>
                     <a:stretch>
                       <a:fillRect/>
                     </a:stretch>
@@ -863,7 +857,7 @@
                     <pic:cNvPicPr/>
                   </pic:nvPicPr>
                   <pic:blipFill>
-                    <a:blip r:embed="rId17"/>
+                    <a:blip r:embed="rId18"/>
                     <a:stretch>
                       <a:fillRect/>
                     </a:stretch>
@@ -921,7 +915,7 @@
                     <pic:cNvPicPr/>
                   </pic:nvPicPr>
                   <pic:blipFill>
-                    <a:blip r:embed="rId18"/>
+                    <a:blip r:embed="rId19"/>
                     <a:stretch>
                       <a:fillRect/>
                     </a:stretch>
@@ -968,7 +962,7 @@
                     <pic:cNvPicPr/>
                   </pic:nvPicPr>
                   <pic:blipFill>
-                    <a:blip r:embed="rId19"/>
+                    <a:blip r:embed="rId20"/>
                     <a:stretch>
                       <a:fillRect/>
                     </a:stretch>
@@ -1025,6 +1019,9 @@
       <w:r>
         <w:t>. For neural networks, they usually work great with lot’s of data. Here we have about 30k data points. It’s not as many in terms of deep learning. So we might want to limit the parameter size.</w:t>
       </w:r>
+      <w:r>
+        <w:t xml:space="preserve"> The activation function is relu.</w:t>
+      </w:r>
     </w:p>
     <w:p>
       <w:pPr>
@@ -1063,7 +1060,7 @@
                     <pic:cNvPicPr/>
                   </pic:nvPicPr>
                   <pic:blipFill>
-                    <a:blip r:embed="rId20"/>
+                    <a:blip r:embed="rId21"/>
                     <a:stretch>
                       <a:fillRect/>
                     </a:stretch>
@@ -1130,7 +1127,7 @@
                     <pic:cNvPicPr/>
                   </pic:nvPicPr>
                   <pic:blipFill>
-                    <a:blip r:embed="rId21"/>
+                    <a:blip r:embed="rId22"/>
                     <a:stretch>
                       <a:fillRect/>
                     </a:stretch>
@@ -1194,7 +1191,7 @@
                     <pic:cNvPicPr/>
                   </pic:nvPicPr>
                   <pic:blipFill>
-                    <a:blip r:embed="rId22"/>
+                    <a:blip r:embed="rId23"/>
                     <a:stretch>
                       <a:fillRect/>
                     </a:stretch>
@@ -1285,7 +1282,7 @@
                     <pic:cNvPicPr/>
                   </pic:nvPicPr>
                   <pic:blipFill>
-                    <a:blip r:embed="rId23"/>
+                    <a:blip r:embed="rId24"/>
                     <a:stretch>
                       <a:fillRect/>
                     </a:stretch>
@@ -1359,7 +1356,7 @@
                     <pic:cNvPicPr/>
                   </pic:nvPicPr>
                   <pic:blipFill>
-                    <a:blip r:embed="rId24"/>
+                    <a:blip r:embed="rId25"/>
                     <a:stretch>
                       <a:fillRect/>
                     </a:stretch>
@@ -1444,7 +1441,7 @@
                     <pic:cNvPicPr/>
                   </pic:nvPicPr>
                   <pic:blipFill>
-                    <a:blip r:embed="rId25"/>
+                    <a:blip r:embed="rId26"/>
                     <a:stretch>
                       <a:fillRect/>
                     </a:stretch>
@@ -1487,7 +1484,7 @@
                     <pic:cNvPicPr/>
                   </pic:nvPicPr>
                   <pic:blipFill>
-                    <a:blip r:embed="rId26"/>
+                    <a:blip r:embed="rId27"/>
                     <a:stretch>
                       <a:fillRect/>
                     </a:stretch>
@@ -1508,6 +1505,54 @@
         </w:drawing>
       </w:r>
     </w:p>
+    <w:p>
+      <w:r>
+        <w:t>The result shows better than MLP, Decision tree. But the training time is way higher than above two.</w:t>
+      </w:r>
+    </w:p>
+    <w:p>
+      <w:r>
+        <w:rPr>
+          <w:noProof/>
+        </w:rPr>
+        <w:drawing>
+          <wp:inline distT="0" distB="0" distL="0" distR="0" wp14:anchorId="22BCC67F" wp14:editId="3F17BB39">
+            <wp:extent cx="2066925" cy="790575"/>
+            <wp:effectExtent l="0" t="0" r="9525" b="9525"/>
+            <wp:docPr id="18" name="Picture 18" descr="A screenshot of a cell phone&#10;&#10;Description automatically generated"/>
+            <wp:cNvGraphicFramePr>
+              <a:graphicFrameLocks xmlns:a="http://schemas.openxmlformats.org/drawingml/2006/main" noChangeAspect="1"/>
+            </wp:cNvGraphicFramePr>
+            <a:graphic xmlns:a="http://schemas.openxmlformats.org/drawingml/2006/main">
+              <a:graphicData uri="http://schemas.openxmlformats.org/drawingml/2006/picture">
+                <pic:pic xmlns:pic="http://schemas.openxmlformats.org/drawingml/2006/picture">
+                  <pic:nvPicPr>
+                    <pic:cNvPr id="18" name="Picture 18" descr="A screenshot of a cell phone&#10;&#10;Description automatically generated"/>
+                    <pic:cNvPicPr/>
+                  </pic:nvPicPr>
+                  <pic:blipFill>
+                    <a:blip r:embed="rId28"/>
+                    <a:stretch>
+                      <a:fillRect/>
+                    </a:stretch>
+                  </pic:blipFill>
+                  <pic:spPr>
+                    <a:xfrm>
+                      <a:off x="0" y="0"/>
+                      <a:ext cx="2066925" cy="790575"/>
+                    </a:xfrm>
+                    <a:prstGeom prst="rect">
+                      <a:avLst/>
+                    </a:prstGeom>
+                  </pic:spPr>
+                </pic:pic>
+              </a:graphicData>
+            </a:graphic>
+          </wp:inline>
+        </w:drawing>
+      </w:r>
+    </w:p>
+    <w:p/>
     <w:p>
       <w:r>
         <w:t>2.</w:t>
@@ -1550,7 +1595,7 @@
                     <pic:cNvPicPr/>
                   </pic:nvPicPr>
                   <pic:blipFill>
-                    <a:blip r:embed="rId27"/>
+                    <a:blip r:embed="rId29"/>
                     <a:stretch>
                       <a:fillRect/>
                     </a:stretch>
@@ -1578,6 +1623,7 @@
     </w:p>
     <w:p>
       <w:r>
+        <w:lastRenderedPageBreak/>
         <w:t>For test scores, Ada-Boosting has the best score with 0.87. It also converges really well between training and testing error. Decision tree has the lowest training result due to overfitting.</w:t>
       </w:r>
     </w:p>
@@ -1598,16 +1644,440 @@
     </w:p>
     <w:p>
       <w:r>
+        <w:t xml:space="preserve">4. </w:t>
+      </w:r>
+      <w:r>
+        <w:t>imbalanced labels</w:t>
+      </w:r>
+    </w:p>
+    <w:p>
+      <w:r>
+        <w:t xml:space="preserve">For this data set, we have data imbalance issue. We have about 3 time the positive data than the negative data. </w:t>
+      </w:r>
+    </w:p>
+    <w:p>
+      <w:r>
+        <w:t xml:space="preserve">I decided not to up sampling or down sampling the data because the imbalance with not very bad. </w:t>
+      </w:r>
+    </w:p>
+    <w:p>
+      <w:r>
+        <w:t>There are also other metrics to measure imbalanced data set, for example confusion matrix or AUC-ROC score. I decided to use the accuracy for simplicity with scikit learn model and easy to understand. But I would explore other options in the future.</w:t>
+      </w:r>
+    </w:p>
+    <w:p>
+      <w:r>
+        <w:t>Data set 2: UCI wine quality data set</w:t>
+      </w:r>
+    </w:p>
+    <w:p>
+      <w:r>
+        <w:t>1. Data Description</w:t>
+      </w:r>
+    </w:p>
+    <w:p>
+      <w:r>
+        <w:t xml:space="preserve">This data set also comes from the UCI data set. </w:t>
+      </w:r>
+      <w:r>
+        <w:t>These data are the results of a chemical analysis of wines grown in the same region in Italy but derived from three different cultivars. The analysis determined the quantities of 13 constituents found in each of the three types of wines.</w:t>
+      </w:r>
+    </w:p>
+    <w:p>
+      <w:r>
+        <w:t xml:space="preserve">The goal is to predict the quality of the wine by providing a score ranging from 3 to 8. </w:t>
+      </w:r>
+    </w:p>
+    <w:p>
+      <w:r>
+        <w:t>The features include chemical levels of ingredients from the wine, like alkalinity of ash and alcohol level.</w:t>
+      </w:r>
+    </w:p>
+    <w:p>
+      <w:r>
+        <w:t>What I liked about this data set is that it’s not very complicated. All the features are numerical data. And the data size is not as large as income data set, so I can do more cross validation, hyper parameter tuning without waiting too long.</w:t>
+      </w:r>
+    </w:p>
+    <w:p>
+      <w:r>
+        <w:t>Another difference from the income data set is that it’s actually a multiple class instead of binary class. I hope it might bring in difference in model performance.</w:t>
+      </w:r>
+    </w:p>
+    <w:p>
+      <w:r>
+        <w:t>1.1 Exploratory data analysis</w:t>
+      </w:r>
+    </w:p>
+    <w:p>
+      <w:r>
+        <w:t>As mentioned above, all the features are numerical data and there are not null values to take care of.</w:t>
+      </w:r>
+    </w:p>
+    <w:p>
+      <w:r>
+        <w:t>Here’s the hist plot for the features.</w:t>
+      </w:r>
+    </w:p>
+    <w:p>
+      <w:r>
+        <w:rPr>
+          <w:noProof/>
+        </w:rPr>
         <w:lastRenderedPageBreak/>
-        <w:t xml:space="preserve">4. Future work </w:t>
-      </w:r>
-    </w:p>
-    <w:p>
-      <w:r>
-        <w:t xml:space="preserve">Unbalanced label </w:t>
+        <w:drawing>
+          <wp:inline distT="0" distB="0" distL="0" distR="0" wp14:anchorId="1A0F920E" wp14:editId="613CFFF3">
+            <wp:extent cx="5943600" cy="3074035"/>
+            <wp:effectExtent l="0" t="0" r="0" b="0"/>
+            <wp:docPr id="25" name="Picture 25"/>
+            <wp:cNvGraphicFramePr>
+              <a:graphicFrameLocks xmlns:a="http://schemas.openxmlformats.org/drawingml/2006/main" noChangeAspect="1"/>
+            </wp:cNvGraphicFramePr>
+            <a:graphic xmlns:a="http://schemas.openxmlformats.org/drawingml/2006/main">
+              <a:graphicData uri="http://schemas.openxmlformats.org/drawingml/2006/picture">
+                <pic:pic xmlns:pic="http://schemas.openxmlformats.org/drawingml/2006/picture">
+                  <pic:nvPicPr>
+                    <pic:cNvPr id="1" name=""/>
+                    <pic:cNvPicPr/>
+                  </pic:nvPicPr>
+                  <pic:blipFill>
+                    <a:blip r:embed="rId30"/>
+                    <a:stretch>
+                      <a:fillRect/>
+                    </a:stretch>
+                  </pic:blipFill>
+                  <pic:spPr>
+                    <a:xfrm>
+                      <a:off x="0" y="0"/>
+                      <a:ext cx="5943600" cy="3074035"/>
+                    </a:xfrm>
+                    <a:prstGeom prst="rect">
+                      <a:avLst/>
+                    </a:prstGeom>
+                  </pic:spPr>
+                </pic:pic>
+              </a:graphicData>
+            </a:graphic>
+          </wp:inline>
+        </w:drawing>
+      </w:r>
+    </w:p>
+    <w:p>
+      <w:r>
+        <w:t>There are two challenges with the data set.</w:t>
+      </w:r>
+    </w:p>
+    <w:p>
+      <w:r>
+        <w:t>First is the labels are very unbalanced.</w:t>
+      </w:r>
+    </w:p>
+    <w:p>
+      <w:r>
+        <w:rPr>
+          <w:noProof/>
+        </w:rPr>
+        <w:drawing>
+          <wp:inline distT="0" distB="0" distL="0" distR="0" wp14:anchorId="7F0645CB" wp14:editId="2EB06CFD">
+            <wp:extent cx="3762375" cy="2400300"/>
+            <wp:effectExtent l="0" t="0" r="9525" b="0"/>
+            <wp:docPr id="26" name="Picture 26" descr="A screenshot of a cell phone&#10;&#10;Description automatically generated"/>
+            <wp:cNvGraphicFramePr>
+              <a:graphicFrameLocks xmlns:a="http://schemas.openxmlformats.org/drawingml/2006/main" noChangeAspect="1"/>
+            </wp:cNvGraphicFramePr>
+            <a:graphic xmlns:a="http://schemas.openxmlformats.org/drawingml/2006/main">
+              <a:graphicData uri="http://schemas.openxmlformats.org/drawingml/2006/picture">
+                <pic:pic xmlns:pic="http://schemas.openxmlformats.org/drawingml/2006/picture">
+                  <pic:nvPicPr>
+                    <pic:cNvPr id="26" name="Picture 26" descr="A screenshot of a cell phone&#10;&#10;Description automatically generated"/>
+                    <pic:cNvPicPr/>
+                  </pic:nvPicPr>
+                  <pic:blipFill>
+                    <a:blip r:embed="rId31"/>
+                    <a:stretch>
+                      <a:fillRect/>
+                    </a:stretch>
+                  </pic:blipFill>
+                  <pic:spPr>
+                    <a:xfrm>
+                      <a:off x="0" y="0"/>
+                      <a:ext cx="3762375" cy="2400300"/>
+                    </a:xfrm>
+                    <a:prstGeom prst="rect">
+                      <a:avLst/>
+                    </a:prstGeom>
+                  </pic:spPr>
+                </pic:pic>
+              </a:graphicData>
+            </a:graphic>
+          </wp:inline>
+        </w:drawing>
+      </w:r>
+    </w:p>
+    <w:p>
+      <w:r>
+        <w:t>Second is there are not many data points available for training. I solved these problems by up sampling the minority class with scikit-learn’s resample method. As a result, all the class has same size of 638.</w:t>
+      </w:r>
+    </w:p>
+    <w:p>
+      <w:r>
+        <w:t xml:space="preserve">I also </w:t>
+      </w:r>
+      <w:r>
+        <w:t>use scaler to normalize both training and test data. The scaler was fit only by training data to avod the data leakage.</w:t>
+      </w:r>
+    </w:p>
+    <w:p>
+      <w:r>
+        <w:t>2. model training</w:t>
+      </w:r>
+    </w:p>
+    <w:p>
+      <w:r>
+        <w:t>I used the similar approach as first data set. Use cross validation and grid search to find the best hyper parameters for the model and plot the learning curve. Use the training data to train the model and validate with the testing data that was set aside in the beginning.</w:t>
+      </w:r>
+    </w:p>
+    <w:p>
+      <w:r>
+        <w:lastRenderedPageBreak/>
+        <w:t>I will skip this part for simplicity.</w:t>
+      </w:r>
+    </w:p>
+    <w:p>
+      <w:r>
+        <w:t xml:space="preserve">3. model comparison </w:t>
+      </w:r>
+    </w:p>
+    <w:p>
+      <w:r>
+        <w:t>Here I’ll post the learning curve for comparison.</w:t>
+      </w:r>
+    </w:p>
+    <w:p>
+      <w:r>
+        <w:rPr>
+          <w:noProof/>
+        </w:rPr>
+        <w:drawing>
+          <wp:inline distT="0" distB="0" distL="0" distR="0" wp14:anchorId="2D5E8B10" wp14:editId="541CD755">
+            <wp:extent cx="1458216" cy="3228016"/>
+            <wp:effectExtent l="0" t="0" r="8890" b="0"/>
+            <wp:docPr id="27" name="Picture 27" descr="A close up of a map&#10;&#10;Description automatically generated"/>
+            <wp:cNvGraphicFramePr>
+              <a:graphicFrameLocks xmlns:a="http://schemas.openxmlformats.org/drawingml/2006/main" noChangeAspect="1"/>
+            </wp:cNvGraphicFramePr>
+            <a:graphic xmlns:a="http://schemas.openxmlformats.org/drawingml/2006/main">
+              <a:graphicData uri="http://schemas.openxmlformats.org/drawingml/2006/picture">
+                <pic:pic xmlns:pic="http://schemas.openxmlformats.org/drawingml/2006/picture">
+                  <pic:nvPicPr>
+                    <pic:cNvPr id="27" name="Picture 27" descr="A close up of a map&#10;&#10;Description automatically generated"/>
+                    <pic:cNvPicPr/>
+                  </pic:nvPicPr>
+                  <pic:blipFill>
+                    <a:blip r:embed="rId32"/>
+                    <a:stretch>
+                      <a:fillRect/>
+                    </a:stretch>
+                  </pic:blipFill>
+                  <pic:spPr>
+                    <a:xfrm>
+                      <a:off x="0" y="0"/>
+                      <a:ext cx="1465189" cy="3243452"/>
+                    </a:xfrm>
+                    <a:prstGeom prst="rect">
+                      <a:avLst/>
+                    </a:prstGeom>
+                  </pic:spPr>
+                </pic:pic>
+              </a:graphicData>
+            </a:graphic>
+          </wp:inline>
+        </w:drawing>
+      </w:r>
+      <w:r>
+        <w:rPr>
+          <w:noProof/>
+        </w:rPr>
+        <w:drawing>
+          <wp:inline distT="0" distB="0" distL="0" distR="0" wp14:anchorId="74103A0E" wp14:editId="7D4CF889">
+            <wp:extent cx="1529826" cy="3301659"/>
+            <wp:effectExtent l="0" t="0" r="0" b="0"/>
+            <wp:docPr id="32" name="Picture 32" descr="A close up of a map&#10;&#10;Description automatically generated"/>
+            <wp:cNvGraphicFramePr>
+              <a:graphicFrameLocks xmlns:a="http://schemas.openxmlformats.org/drawingml/2006/main" noChangeAspect="1"/>
+            </wp:cNvGraphicFramePr>
+            <a:graphic xmlns:a="http://schemas.openxmlformats.org/drawingml/2006/main">
+              <a:graphicData uri="http://schemas.openxmlformats.org/drawingml/2006/picture">
+                <pic:pic xmlns:pic="http://schemas.openxmlformats.org/drawingml/2006/picture">
+                  <pic:nvPicPr>
+                    <pic:cNvPr id="32" name="Picture 32" descr="A close up of a map&#10;&#10;Description automatically generated"/>
+                    <pic:cNvPicPr/>
+                  </pic:nvPicPr>
+                  <pic:blipFill>
+                    <a:blip r:embed="rId33"/>
+                    <a:stretch>
+                      <a:fillRect/>
+                    </a:stretch>
+                  </pic:blipFill>
+                  <pic:spPr>
+                    <a:xfrm>
+                      <a:off x="0" y="0"/>
+                      <a:ext cx="1555918" cy="3357970"/>
+                    </a:xfrm>
+                    <a:prstGeom prst="rect">
+                      <a:avLst/>
+                    </a:prstGeom>
+                  </pic:spPr>
+                </pic:pic>
+              </a:graphicData>
+            </a:graphic>
+          </wp:inline>
+        </w:drawing>
+      </w:r>
+      <w:r>
+        <w:rPr>
+          <w:noProof/>
+        </w:rPr>
+        <w:drawing>
+          <wp:inline distT="0" distB="0" distL="0" distR="0" wp14:anchorId="2CE52195" wp14:editId="1DAAC831">
+            <wp:extent cx="1490690" cy="3350755"/>
+            <wp:effectExtent l="0" t="0" r="0" b="2540"/>
+            <wp:docPr id="29" name="Picture 29" descr="A close up of a map&#10;&#10;Description automatically generated"/>
+            <wp:cNvGraphicFramePr>
+              <a:graphicFrameLocks xmlns:a="http://schemas.openxmlformats.org/drawingml/2006/main" noChangeAspect="1"/>
+            </wp:cNvGraphicFramePr>
+            <a:graphic xmlns:a="http://schemas.openxmlformats.org/drawingml/2006/main">
+              <a:graphicData uri="http://schemas.openxmlformats.org/drawingml/2006/picture">
+                <pic:pic xmlns:pic="http://schemas.openxmlformats.org/drawingml/2006/picture">
+                  <pic:nvPicPr>
+                    <pic:cNvPr id="29" name="Picture 29" descr="A close up of a map&#10;&#10;Description automatically generated"/>
+                    <pic:cNvPicPr/>
+                  </pic:nvPicPr>
+                  <pic:blipFill>
+                    <a:blip r:embed="rId34"/>
+                    <a:stretch>
+                      <a:fillRect/>
+                    </a:stretch>
+                  </pic:blipFill>
+                  <pic:spPr>
+                    <a:xfrm>
+                      <a:off x="0" y="0"/>
+                      <a:ext cx="1507218" cy="3387906"/>
+                    </a:xfrm>
+                    <a:prstGeom prst="rect">
+                      <a:avLst/>
+                    </a:prstGeom>
+                  </pic:spPr>
+                </pic:pic>
+              </a:graphicData>
+            </a:graphic>
+          </wp:inline>
+        </w:drawing>
+      </w:r>
+    </w:p>
+    <w:p>
+      <w:r>
+        <w:rPr>
+          <w:noProof/>
+        </w:rPr>
+        <w:drawing>
+          <wp:inline distT="0" distB="0" distL="0" distR="0" wp14:anchorId="268E847E" wp14:editId="3F442A3D">
+            <wp:extent cx="1386942" cy="3167198"/>
+            <wp:effectExtent l="0" t="0" r="3810" b="0"/>
+            <wp:docPr id="30" name="Picture 30" descr="A close up of a map&#10;&#10;Description automatically generated"/>
+            <wp:cNvGraphicFramePr>
+              <a:graphicFrameLocks xmlns:a="http://schemas.openxmlformats.org/drawingml/2006/main" noChangeAspect="1"/>
+            </wp:cNvGraphicFramePr>
+            <a:graphic xmlns:a="http://schemas.openxmlformats.org/drawingml/2006/main">
+              <a:graphicData uri="http://schemas.openxmlformats.org/drawingml/2006/picture">
+                <pic:pic xmlns:pic="http://schemas.openxmlformats.org/drawingml/2006/picture">
+                  <pic:nvPicPr>
+                    <pic:cNvPr id="30" name="Picture 30" descr="A close up of a map&#10;&#10;Description automatically generated"/>
+                    <pic:cNvPicPr/>
+                  </pic:nvPicPr>
+                  <pic:blipFill>
+                    <a:blip r:embed="rId35"/>
+                    <a:stretch>
+                      <a:fillRect/>
+                    </a:stretch>
+                  </pic:blipFill>
+                  <pic:spPr>
+                    <a:xfrm>
+                      <a:off x="0" y="0"/>
+                      <a:ext cx="1409008" cy="3217587"/>
+                    </a:xfrm>
+                    <a:prstGeom prst="rect">
+                      <a:avLst/>
+                    </a:prstGeom>
+                  </pic:spPr>
+                </pic:pic>
+              </a:graphicData>
+            </a:graphic>
+          </wp:inline>
+        </w:drawing>
+      </w:r>
+      <w:r>
+        <w:rPr>
+          <w:noProof/>
+        </w:rPr>
+        <w:drawing>
+          <wp:inline distT="0" distB="0" distL="0" distR="0" wp14:anchorId="4A0AA63E" wp14:editId="6F387411">
+            <wp:extent cx="1399488" cy="3197032"/>
+            <wp:effectExtent l="0" t="0" r="0" b="3810"/>
+            <wp:docPr id="31" name="Picture 31" descr="A close up of a map&#10;&#10;Description automatically generated"/>
+            <wp:cNvGraphicFramePr>
+              <a:graphicFrameLocks xmlns:a="http://schemas.openxmlformats.org/drawingml/2006/main" noChangeAspect="1"/>
+            </wp:cNvGraphicFramePr>
+            <a:graphic xmlns:a="http://schemas.openxmlformats.org/drawingml/2006/main">
+              <a:graphicData uri="http://schemas.openxmlformats.org/drawingml/2006/picture">
+                <pic:pic xmlns:pic="http://schemas.openxmlformats.org/drawingml/2006/picture">
+                  <pic:nvPicPr>
+                    <pic:cNvPr id="31" name="Picture 31" descr="A close up of a map&#10;&#10;Description automatically generated"/>
+                    <pic:cNvPicPr/>
+                  </pic:nvPicPr>
+                  <pic:blipFill>
+                    <a:blip r:embed="rId36"/>
+                    <a:stretch>
+                      <a:fillRect/>
+                    </a:stretch>
+                  </pic:blipFill>
+                  <pic:spPr>
+                    <a:xfrm>
+                      <a:off x="0" y="0"/>
+                      <a:ext cx="1426490" cy="3258717"/>
+                    </a:xfrm>
+                    <a:prstGeom prst="rect">
+                      <a:avLst/>
+                    </a:prstGeom>
+                  </pic:spPr>
+                </pic:pic>
+              </a:graphicData>
+            </a:graphic>
+          </wp:inline>
+        </w:drawing>
       </w:r>
     </w:p>
     <w:p/>
+    <w:p>
+      <w:r>
+        <w:lastRenderedPageBreak/>
+        <w:t>One of the biggest differences between data set 1 is that the Ada-Boosting is not longer perform well. It’s actually the worst in terms of accuracy.</w:t>
+      </w:r>
+    </w:p>
+    <w:p>
+      <w:r>
+        <w:t>This is because in the up sampling process, we only duplicate the data points. It doesn’t help Ada-Boosting to emphasize the errors.</w:t>
+      </w:r>
+    </w:p>
+    <w:p>
+      <w:r>
+        <w:t>KNN has some change in training time when example increase. One reason could be there are more duplicate points when the sample size increase and those decrease the total training time when calculating distance between target and training samples.</w:t>
+      </w:r>
+    </w:p>
+    <w:p>
+      <w:r>
+        <w:t>Another big difference is except KNN and Decision tree, all the training errors are still decreasing. This could due to we don’t have a lot of training data for the model to learn well.</w:t>
+      </w:r>
+    </w:p>
     <w:p/>
     <w:p>
       <w:r>
@@ -1618,8 +2088,21 @@
       <w:r>
         <w:t xml:space="preserve">1. UCI adult income data set </w:t>
       </w:r>
-      <w:r>
-        <w:t>http://archive.ics.uci.edu/ml/datasets/Adult</w:t>
+      <w:hyperlink r:id="rId37" w:history="1">
+        <w:r>
+          <w:rPr>
+            <w:rStyle w:val="Hyperlink"/>
+          </w:rPr>
+          <w:t>http://archive.ics.uci.edu/ml/datasets/Adult</w:t>
+        </w:r>
+      </w:hyperlink>
+    </w:p>
+    <w:p>
+      <w:r>
+        <w:t xml:space="preserve">2. UCI wine quality data set </w:t>
+      </w:r>
+      <w:r>
+        <w:t>https://archive.ics.uci.edu/ml/datasets/wine</w:t>
       </w:r>
     </w:p>
     <w:sectPr>
@@ -1755,6 +2238,7 @@
     <w:lsdException w:name="HTML Sample" w:semiHidden="1" w:unhideWhenUsed="1"/>
     <w:lsdException w:name="HTML Typewriter" w:semiHidden="1" w:unhideWhenUsed="1"/>
     <w:lsdException w:name="HTML Variable" w:semiHidden="1" w:unhideWhenUsed="1"/>
+    <w:lsdException w:name="Normal Table" w:semiHidden="1" w:unhideWhenUsed="1"/>
     <w:lsdException w:name="annotation subject" w:semiHidden="1" w:unhideWhenUsed="1"/>
     <w:lsdException w:name="No List" w:semiHidden="1" w:unhideWhenUsed="1"/>
     <w:lsdException w:name="Outline List 1" w:semiHidden="1" w:unhideWhenUsed="1"/>
@@ -1801,8 +2285,10 @@
     <w:lsdException w:name="Table Subtle 2" w:semiHidden="1" w:unhideWhenUsed="1"/>
     <w:lsdException w:name="Table Web 1" w:semiHidden="1" w:unhideWhenUsed="1"/>
     <w:lsdException w:name="Table Web 2" w:semiHidden="1" w:unhideWhenUsed="1"/>
+    <w:lsdException w:name="Table Web 3" w:semiHidden="1" w:unhideWhenUsed="1"/>
     <w:lsdException w:name="Balloon Text" w:semiHidden="1" w:unhideWhenUsed="1"/>
     <w:lsdException w:name="Table Grid" w:uiPriority="39"/>
+    <w:lsdException w:name="Table Theme" w:semiHidden="1" w:unhideWhenUsed="1"/>
     <w:lsdException w:name="Placeholder Text" w:semiHidden="1"/>
     <w:lsdException w:name="No Spacing" w:uiPriority="1" w:qFormat="1"/>
     <w:lsdException w:name="Light Shading" w:uiPriority="60"/>
@@ -2374,4 +2860,16 @@
     </a:ext>
   </a:extLst>
 </a:theme>
+</file>
+
+<file path=customXml/item1.xml><?xml version="1.0" encoding="utf-8"?>
+<b:Sources xmlns:b="http://schemas.openxmlformats.org/officeDocument/2006/bibliography" xmlns="http://schemas.openxmlformats.org/officeDocument/2006/bibliography" SelectedStyle="\APASixthEditionOfficeOnline.xsl" StyleName="APA" Version="6"/>
+</file>
+
+<file path=customXml/itemProps1.xml><?xml version="1.0" encoding="utf-8"?>
+<ds:datastoreItem xmlns:ds="http://schemas.openxmlformats.org/officeDocument/2006/customXml" ds:itemID="{EFEB1A5F-36BA-4FBA-BA30-E9D3E8B38984}">
+  <ds:schemaRefs>
+    <ds:schemaRef ds:uri="http://schemas.openxmlformats.org/officeDocument/2006/bibliography"/>
+  </ds:schemaRefs>
+</ds:datastoreItem>
 </file>
</xml_diff>